<commit_message>
comparing DMG to MM
</commit_message>
<xml_diff>
--- a/references/CRISP-DM.docx
+++ b/references/CRISP-DM.docx
@@ -131,15 +131,218 @@
     </w:p>
     <w:p>
       <w:pPr>
-        <w:rPr>
-          <w:u w:val="single"/>
-        </w:rPr>
-      </w:pPr>
-      <w:r>
-        <w:rPr>
-          <w:u w:val="single"/>
-        </w:rPr>
-        <w:t>Data Understanding</w:t>
+        <w:spacing w:after="0" w:line="240" w:lineRule="auto"/>
+        <w:rPr>
+          <w:rFonts w:ascii="Times New Roman" w:eastAsia="Times New Roman" w:hAnsi="Times New Roman" w:cs="Times New Roman"/>
+          <w:sz w:val="24"/>
+          <w:szCs w:val="24"/>
+          <w:lang w:val="en-US"/>
+        </w:rPr>
+      </w:pPr>
+    </w:p>
+    <w:p>
+      <w:pPr>
+        <w:spacing w:after="0" w:line="240" w:lineRule="auto"/>
+        <w:rPr>
+          <w:rFonts w:ascii="Times New Roman" w:eastAsia="Times New Roman" w:hAnsi="Times New Roman" w:cs="Times New Roman"/>
+          <w:sz w:val="24"/>
+          <w:szCs w:val="24"/>
+          <w:lang w:val="en-US"/>
+        </w:rPr>
+      </w:pPr>
+      <w:proofErr w:type="spellStart"/>
+      <w:r>
+        <w:rPr>
+          <w:rFonts w:ascii="Arial" w:eastAsia="Times New Roman" w:hAnsi="Arial" w:cs="Arial"/>
+          <w:color w:val="000000"/>
+          <w:lang w:val="en-US"/>
+        </w:rPr>
+        <w:t>DnD</w:t>
+      </w:r>
+      <w:proofErr w:type="spellEnd"/>
+      <w:r>
+        <w:rPr>
+          <w:rFonts w:ascii="Arial" w:eastAsia="Times New Roman" w:hAnsi="Arial" w:cs="Arial"/>
+          <w:color w:val="000000"/>
+          <w:lang w:val="en-US"/>
+        </w:rPr>
+        <w:t xml:space="preserve"> Monsters: DMG CR calculator doesn't work well or line up with the MM. Makes it hard to design monsters.</w:t>
+      </w:r>
+    </w:p>
+    <w:p>
+      <w:pPr>
+        <w:spacing w:after="0" w:line="240" w:lineRule="auto"/>
+        <w:rPr>
+          <w:rFonts w:ascii="Times New Roman" w:eastAsia="Times New Roman" w:hAnsi="Times New Roman" w:cs="Times New Roman"/>
+          <w:sz w:val="24"/>
+          <w:szCs w:val="24"/>
+          <w:lang w:val="en-US"/>
+        </w:rPr>
+      </w:pPr>
+      <w:r>
+        <w:rPr>
+          <w:rFonts w:ascii="Times New Roman" w:eastAsia="Times New Roman" w:hAnsi="Times New Roman" w:cs="Times New Roman"/>
+          <w:sz w:val="24"/>
+          <w:szCs w:val="24"/>
+          <w:lang w:val="en-US"/>
+        </w:rPr>
+        <w:br/>
+      </w:r>
+    </w:p>
+    <w:p>
+      <w:pPr>
+        <w:numPr>
+          <w:ilvl w:val="0"/>
+          <w:numId w:val="2"/>
+        </w:numPr>
+        <w:spacing w:after="0" w:line="240" w:lineRule="auto"/>
+        <w:textAlignment w:val="baseline"/>
+        <w:rPr>
+          <w:rFonts w:ascii="Arial" w:eastAsia="Times New Roman" w:hAnsi="Arial" w:cs="Arial"/>
+          <w:color w:val="000000"/>
+          <w:lang w:val="en-US"/>
+        </w:rPr>
+      </w:pPr>
+      <w:r>
+        <w:rPr>
+          <w:rFonts w:ascii="Arial" w:eastAsia="Times New Roman" w:hAnsi="Arial" w:cs="Arial"/>
+          <w:color w:val="000000"/>
+          <w:lang w:val="en-US"/>
+        </w:rPr>
+        <w:t>How does the DMG CR calculator compare to real CR for monsters</w:t>
+      </w:r>
+    </w:p>
+    <w:p>
+      <w:pPr>
+        <w:numPr>
+          <w:ilvl w:val="0"/>
+          <w:numId w:val="2"/>
+        </w:numPr>
+        <w:spacing w:after="0" w:line="240" w:lineRule="auto"/>
+        <w:textAlignment w:val="baseline"/>
+        <w:rPr>
+          <w:rFonts w:ascii="Arial" w:eastAsia="Times New Roman" w:hAnsi="Arial" w:cs="Arial"/>
+          <w:color w:val="000000"/>
+          <w:lang w:val="en-US"/>
+        </w:rPr>
+      </w:pPr>
+      <w:r>
+        <w:rPr>
+          <w:rFonts w:ascii="Arial" w:eastAsia="Times New Roman" w:hAnsi="Arial" w:cs="Arial"/>
+          <w:color w:val="000000"/>
+          <w:lang w:val="en-US"/>
+        </w:rPr>
+        <w:t>How do saving throws increase with CR?</w:t>
+      </w:r>
+    </w:p>
+    <w:p>
+      <w:pPr>
+        <w:numPr>
+          <w:ilvl w:val="0"/>
+          <w:numId w:val="2"/>
+        </w:numPr>
+        <w:spacing w:after="0" w:line="240" w:lineRule="auto"/>
+        <w:textAlignment w:val="baseline"/>
+        <w:rPr>
+          <w:rFonts w:ascii="Arial" w:eastAsia="Times New Roman" w:hAnsi="Arial" w:cs="Arial"/>
+          <w:color w:val="000000"/>
+          <w:lang w:val="en-US"/>
+        </w:rPr>
+      </w:pPr>
+      <w:r>
+        <w:rPr>
+          <w:rFonts w:ascii="Arial" w:eastAsia="Times New Roman" w:hAnsi="Arial" w:cs="Arial"/>
+          <w:color w:val="000000"/>
+          <w:lang w:val="en-US"/>
+        </w:rPr>
+        <w:t>Can we predict CR with base stats? Which stat correlate well to CR?</w:t>
+      </w:r>
+    </w:p>
+    <w:p>
+      <w:pPr>
+        <w:numPr>
+          <w:ilvl w:val="0"/>
+          <w:numId w:val="2"/>
+        </w:numPr>
+        <w:spacing w:after="0" w:line="240" w:lineRule="auto"/>
+        <w:textAlignment w:val="baseline"/>
+        <w:rPr>
+          <w:rFonts w:ascii="Arial" w:eastAsia="Times New Roman" w:hAnsi="Arial" w:cs="Arial"/>
+          <w:color w:val="000000"/>
+          <w:lang w:val="en-US"/>
+        </w:rPr>
+      </w:pPr>
+      <w:r>
+        <w:rPr>
+          <w:rFonts w:ascii="Arial" w:eastAsia="Times New Roman" w:hAnsi="Arial" w:cs="Arial"/>
+          <w:color w:val="000000"/>
+          <w:lang w:val="en-US"/>
+        </w:rPr>
+        <w:t xml:space="preserve">How do other aspects like type, environment, </w:t>
+      </w:r>
+      <w:proofErr w:type="gramStart"/>
+      <w:r>
+        <w:rPr>
+          <w:rFonts w:ascii="Arial" w:eastAsia="Times New Roman" w:hAnsi="Arial" w:cs="Arial"/>
+          <w:color w:val="000000"/>
+          <w:lang w:val="en-US"/>
+        </w:rPr>
+        <w:t>skills ,</w:t>
+      </w:r>
+      <w:proofErr w:type="gramEnd"/>
+      <w:r>
+        <w:rPr>
+          <w:rFonts w:ascii="Arial" w:eastAsia="Times New Roman" w:hAnsi="Arial" w:cs="Arial"/>
+          <w:color w:val="000000"/>
+          <w:lang w:val="en-US"/>
+        </w:rPr>
+        <w:t xml:space="preserve"> etc. Correlate to CR? Do they improve the model?</w:t>
+      </w:r>
+    </w:p>
+    <w:p>
+      <w:pPr>
+        <w:numPr>
+          <w:ilvl w:val="0"/>
+          <w:numId w:val="2"/>
+        </w:numPr>
+        <w:spacing w:after="0" w:line="240" w:lineRule="auto"/>
+        <w:textAlignment w:val="baseline"/>
+        <w:rPr>
+          <w:rFonts w:ascii="Arial" w:eastAsia="Times New Roman" w:hAnsi="Arial" w:cs="Arial"/>
+          <w:color w:val="000000"/>
+          <w:lang w:val="en-US"/>
+        </w:rPr>
+      </w:pPr>
+      <w:r>
+        <w:rPr>
+          <w:rFonts w:ascii="Arial" w:eastAsia="Times New Roman" w:hAnsi="Arial" w:cs="Arial"/>
+          <w:color w:val="000000"/>
+          <w:lang w:val="en-US"/>
+        </w:rPr>
+        <w:t>Can we predict monster type or environment? What aspects correlate with </w:t>
+      </w:r>
+    </w:p>
+    <w:p>
+      <w:pPr>
+        <w:numPr>
+          <w:ilvl w:val="0"/>
+          <w:numId w:val="2"/>
+        </w:numPr>
+        <w:spacing w:after="0" w:line="240" w:lineRule="auto"/>
+        <w:textAlignment w:val="baseline"/>
+        <w:rPr>
+          <w:rFonts w:ascii="Arial" w:eastAsia="Times New Roman" w:hAnsi="Arial" w:cs="Arial"/>
+          <w:color w:val="000000"/>
+          <w:lang w:val="en-US"/>
+        </w:rPr>
+      </w:pPr>
+      <w:r>
+        <w:rPr>
+          <w:rFonts w:ascii="Arial" w:eastAsia="Times New Roman" w:hAnsi="Arial" w:cs="Arial"/>
+          <w:color w:val="000000"/>
+          <w:lang w:val="en-US"/>
+        </w:rPr>
+        <w:t>Can we create a better model for monster power?</w:t>
       </w:r>
     </w:p>
     <w:p>
@@ -162,6 +365,111 @@
 <file path=word/numbering.xml><?xml version="1.0" encoding="utf-8"?>
 <w:numbering xmlns:wpc="http://schemas.microsoft.com/office/word/2010/wordprocessingCanvas" xmlns:cx="http://schemas.microsoft.com/office/drawing/2014/chartex" xmlns:cx1="http://schemas.microsoft.com/office/drawing/2015/9/8/chartex" xmlns:cx2="http://schemas.microsoft.com/office/drawing/2015/10/21/chartex" xmlns:cx3="http://schemas.microsoft.com/office/drawing/2016/5/9/chartex" xmlns:cx4="http://schemas.microsoft.com/office/drawing/2016/5/10/chartex" xmlns:cx5="http://schemas.microsoft.com/office/drawing/2016/5/11/chartex" xmlns:cx6="http://schemas.microsoft.com/office/drawing/2016/5/12/chartex" xmlns:cx7="http://schemas.microsoft.com/office/drawing/2016/5/13/chartex" xmlns:cx8="http://schemas.microsoft.com/office/drawing/2016/5/14/chartex" xmlns:mc="http://schemas.openxmlformats.org/markup-compatibility/2006" xmlns:aink="http://schemas.microsoft.com/office/drawing/2016/ink" xmlns:am3d="http://schemas.microsoft.com/office/drawing/2017/model3d" xmlns:o="urn:schemas-microsoft-com:office:office" xmlns:r="http://schemas.openxmlformats.org/officeDocument/2006/relationships" xmlns:m="http://schemas.openxmlformats.org/officeDocument/2006/math" xmlns:v="urn:schemas-microsoft-com:vml" xmlns:wp14="http://schemas.microsoft.com/office/word/2010/wordprocessingDrawing" xmlns:wp="http://schemas.openxmlformats.org/drawingml/2006/wordprocessingDrawing" xmlns:w10="urn:schemas-microsoft-com:office:word" xmlns:w="http://schemas.openxmlformats.org/wordprocessingml/2006/main" xmlns:w14="http://schemas.microsoft.com/office/word/2010/wordml" xmlns:w15="http://schemas.microsoft.com/office/word/2012/wordml" xmlns:w16cex="http://schemas.microsoft.com/office/word/2018/wordml/cex" xmlns:w16cid="http://schemas.microsoft.com/office/word/2016/wordml/cid" xmlns:w16="http://schemas.microsoft.com/office/word/2018/wordml" xmlns:w16sdtdh="http://schemas.microsoft.com/office/word/2020/wordml/sdtdatahash" xmlns:w16se="http://schemas.microsoft.com/office/word/2015/wordml/symex" xmlns:wpg="http://schemas.microsoft.com/office/word/2010/wordprocessingGroup" xmlns:wpi="http://schemas.microsoft.com/office/word/2010/wordprocessingInk" xmlns:wne="http://schemas.microsoft.com/office/word/2006/wordml" xmlns:wps="http://schemas.microsoft.com/office/word/2010/wordprocessingShape" mc:Ignorable="w14 w15 w16se w16cid w16 w16cex w16sdtdh wp14">
   <w:abstractNum w:abstractNumId="0" w15:restartNumberingAfterBreak="0">
+    <w:nsid w:val="1C2038E7"/>
+    <w:multiLevelType w:val="multilevel"/>
+    <w:tmpl w:val="66C64DF0"/>
+    <w:lvl w:ilvl="0">
+      <w:start w:val="1"/>
+      <w:numFmt w:val="decimal"/>
+      <w:lvlText w:val="%1."/>
+      <w:lvlJc w:val="left"/>
+      <w:pPr>
+        <w:tabs>
+          <w:tab w:val="num" w:pos="720"/>
+        </w:tabs>
+        <w:ind w:left="720" w:hanging="360"/>
+      </w:pPr>
+    </w:lvl>
+    <w:lvl w:ilvl="1" w:tentative="1">
+      <w:numFmt w:val="decimal"/>
+      <w:lvlText w:val="%2."/>
+      <w:lvlJc w:val="left"/>
+      <w:pPr>
+        <w:tabs>
+          <w:tab w:val="num" w:pos="1440"/>
+        </w:tabs>
+        <w:ind w:left="1440" w:hanging="360"/>
+      </w:pPr>
+    </w:lvl>
+    <w:lvl w:ilvl="2" w:tentative="1">
+      <w:numFmt w:val="decimal"/>
+      <w:lvlText w:val="%3."/>
+      <w:lvlJc w:val="left"/>
+      <w:pPr>
+        <w:tabs>
+          <w:tab w:val="num" w:pos="2160"/>
+        </w:tabs>
+        <w:ind w:left="2160" w:hanging="360"/>
+      </w:pPr>
+    </w:lvl>
+    <w:lvl w:ilvl="3" w:tentative="1">
+      <w:numFmt w:val="decimal"/>
+      <w:lvlText w:val="%4."/>
+      <w:lvlJc w:val="left"/>
+      <w:pPr>
+        <w:tabs>
+          <w:tab w:val="num" w:pos="2880"/>
+        </w:tabs>
+        <w:ind w:left="2880" w:hanging="360"/>
+      </w:pPr>
+    </w:lvl>
+    <w:lvl w:ilvl="4" w:tentative="1">
+      <w:numFmt w:val="decimal"/>
+      <w:lvlText w:val="%5."/>
+      <w:lvlJc w:val="left"/>
+      <w:pPr>
+        <w:tabs>
+          <w:tab w:val="num" w:pos="3600"/>
+        </w:tabs>
+        <w:ind w:left="3600" w:hanging="360"/>
+      </w:pPr>
+    </w:lvl>
+    <w:lvl w:ilvl="5" w:tentative="1">
+      <w:numFmt w:val="decimal"/>
+      <w:lvlText w:val="%6."/>
+      <w:lvlJc w:val="left"/>
+      <w:pPr>
+        <w:tabs>
+          <w:tab w:val="num" w:pos="4320"/>
+        </w:tabs>
+        <w:ind w:left="4320" w:hanging="360"/>
+      </w:pPr>
+    </w:lvl>
+    <w:lvl w:ilvl="6" w:tentative="1">
+      <w:numFmt w:val="decimal"/>
+      <w:lvlText w:val="%7."/>
+      <w:lvlJc w:val="left"/>
+      <w:pPr>
+        <w:tabs>
+          <w:tab w:val="num" w:pos="5040"/>
+        </w:tabs>
+        <w:ind w:left="5040" w:hanging="360"/>
+      </w:pPr>
+    </w:lvl>
+    <w:lvl w:ilvl="7" w:tentative="1">
+      <w:numFmt w:val="decimal"/>
+      <w:lvlText w:val="%8."/>
+      <w:lvlJc w:val="left"/>
+      <w:pPr>
+        <w:tabs>
+          <w:tab w:val="num" w:pos="5760"/>
+        </w:tabs>
+        <w:ind w:left="5760" w:hanging="360"/>
+      </w:pPr>
+    </w:lvl>
+    <w:lvl w:ilvl="8" w:tentative="1">
+      <w:numFmt w:val="decimal"/>
+      <w:lvlText w:val="%9."/>
+      <w:lvlJc w:val="left"/>
+      <w:pPr>
+        <w:tabs>
+          <w:tab w:val="num" w:pos="6480"/>
+        </w:tabs>
+        <w:ind w:left="6480" w:hanging="360"/>
+      </w:pPr>
+    </w:lvl>
+  </w:abstractNum>
+  <w:abstractNum w:abstractNumId="1" w15:restartNumberingAfterBreak="0">
     <w:nsid w:val="41CF706D"/>
     <w:multiLevelType w:val="hybridMultilevel"/>
     <w:tmpl w:val="B372C7EA"/>
@@ -248,6 +556,9 @@
     </w:lvl>
   </w:abstractNum>
   <w:num w:numId="1" w16cid:durableId="1241063073">
+    <w:abstractNumId w:val="1"/>
+  </w:num>
+  <w:num w:numId="2" w16cid:durableId="1297103916">
     <w:abstractNumId w:val="0"/>
   </w:num>
 </w:numbering>
@@ -693,6 +1004,23 @@
       <w:contextualSpacing/>
     </w:pPr>
   </w:style>
+  <w:style w:type="paragraph" w:styleId="NormalWeb">
+    <w:name w:val="Normal (Web)"/>
+    <w:basedOn w:val="Normal"/>
+    <w:uiPriority w:val="99"/>
+    <w:semiHidden/>
+    <w:unhideWhenUsed/>
+    <w:rsid w:val="00AC4DFE"/>
+    <w:pPr>
+      <w:spacing w:before="100" w:beforeAutospacing="1" w:after="100" w:afterAutospacing="1" w:line="240" w:lineRule="auto"/>
+    </w:pPr>
+    <w:rPr>
+      <w:rFonts w:ascii="Times New Roman" w:eastAsia="Times New Roman" w:hAnsi="Times New Roman" w:cs="Times New Roman"/>
+      <w:sz w:val="24"/>
+      <w:szCs w:val="24"/>
+      <w:lang w:val="en-US"/>
+    </w:rPr>
+  </w:style>
 </w:styles>
 </file>
 

</xml_diff>